<commit_message>
fix: Correct database name and password in connection configuration
</commit_message>
<xml_diff>
--- a/assests/sanitary_permit_format.docx
+++ b/assests/sanitary_permit_format.docx
@@ -639,7 +639,6 @@
         </w:rPr>
         <w:t xml:space="preserve">    Type of </w:t>
       </w:r>
-      <w:proofErr w:type="gramStart"/>
       <w:r>
         <w:rPr>
           <w:rFonts w:ascii="Times New Roman" w:hAnsi="Times New Roman" w:cs="Times New Roman"/>
@@ -657,21 +656,37 @@
           <w:u w:val="single"/>
           <w:lang w:val="en-US"/>
         </w:rPr>
-        <w:t>{</w:t>
-      </w:r>
-      <w:proofErr w:type="spellStart"/>
-      <w:proofErr w:type="gramEnd"/>
-      <w:r>
+        <w:t>Type_of_Establishment}</w:t>
+      </w:r>
+    </w:p>
+    <w:p>
+      <w:pPr>
+        <w:spacing w:after="0" w:line="240" w:lineRule="auto"/>
         <w:rPr>
           <w:rFonts w:ascii="Arial Black" w:hAnsi="Arial Black" w:cs="Times New Roman"/>
           <w:sz w:val="18"/>
           <w:szCs w:val="18"/>
           <w:u w:val="single"/>
-          <w:lang w:val="en-US"/>
-        </w:rPr>
-        <w:t>Type_of_Establishment</w:t>
-      </w:r>
-      <w:proofErr w:type="spellEnd"/>
+        </w:rPr>
+      </w:pPr>
+      <w:r>
+        <w:rPr>
+          <w:rFonts w:ascii="Times New Roman" w:hAnsi="Times New Roman" w:cs="Times New Roman"/>
+          <w:sz w:val="18"/>
+          <w:szCs w:val="18"/>
+          <w:lang w:val="en-US"/>
+        </w:rPr>
+        <w:t xml:space="preserve">    </w:t>
+      </w:r>
+      <w:r>
+        <w:rPr>
+          <w:rFonts w:ascii="Times New Roman" w:hAnsi="Times New Roman" w:cs="Times New Roman"/>
+          <w:sz w:val="18"/>
+          <w:szCs w:val="18"/>
+          <w:lang w:val="en-US"/>
+        </w:rPr>
+        <w:t xml:space="preserve">Address: </w:t>
+      </w:r>
       <w:r>
         <w:rPr>
           <w:rFonts w:ascii="Arial Black" w:hAnsi="Arial Black" w:cs="Times New Roman"/>
@@ -680,58 +695,7 @@
           <w:u w:val="single"/>
           <w:lang w:val="en-US"/>
         </w:rPr>
-        <w:t>}</w:t>
-      </w:r>
-    </w:p>
-    <w:p>
-      <w:pPr>
-        <w:spacing w:after="0" w:line="240" w:lineRule="auto"/>
-        <w:rPr>
-          <w:rFonts w:ascii="Arial Black" w:hAnsi="Arial Black" w:cs="Times New Roman"/>
-          <w:sz w:val="18"/>
-          <w:szCs w:val="18"/>
-          <w:u w:val="single"/>
-        </w:rPr>
-      </w:pPr>
-      <w:r>
-        <w:rPr>
-          <w:rFonts w:ascii="Times New Roman" w:hAnsi="Times New Roman" w:cs="Times New Roman"/>
-          <w:sz w:val="18"/>
-          <w:szCs w:val="18"/>
-          <w:lang w:val="en-US"/>
-        </w:rPr>
-        <w:t xml:space="preserve">    </w:t>
-      </w:r>
-      <w:proofErr w:type="gramStart"/>
-      <w:r>
-        <w:rPr>
-          <w:rFonts w:ascii="Times New Roman" w:hAnsi="Times New Roman" w:cs="Times New Roman"/>
-          <w:sz w:val="18"/>
-          <w:szCs w:val="18"/>
-          <w:lang w:val="en-US"/>
-        </w:rPr>
-        <w:t xml:space="preserve">Address: </w:t>
-      </w:r>
-      <w:r>
-        <w:rPr>
-          <w:rFonts w:ascii="Arial Black" w:hAnsi="Arial Black" w:cs="Times New Roman"/>
-          <w:sz w:val="18"/>
-          <w:szCs w:val="18"/>
-          <w:u w:val="single"/>
-          <w:lang w:val="en-US"/>
-        </w:rPr>
-        <w:t>{</w:t>
-      </w:r>
-      <w:proofErr w:type="gramEnd"/>
-      <w:r>
-        <w:rPr>
-          <w:rFonts w:ascii="Arial Black" w:hAnsi="Arial Black" w:cs="Times New Roman"/>
-          <w:sz w:val="18"/>
-          <w:szCs w:val="18"/>
-          <w:u w:val="single"/>
-          <w:lang w:val="en-US"/>
-        </w:rPr>
-        <w:t>Address}</w:t>
+        <w:t>{Address}</w:t>
       </w:r>
     </w:p>
     <w:p>
@@ -756,7 +720,6 @@
         </w:rPr>
         <w:t xml:space="preserve">     Registration </w:t>
       </w:r>
-      <w:proofErr w:type="gramStart"/>
       <w:r>
         <w:rPr>
           <w:rFonts w:ascii="Times New Roman" w:hAnsi="Times New Roman" w:cs="Times New Roman"/>
@@ -776,11 +739,108 @@
           <w:u w:val="single"/>
           <w:lang w:val="en-US"/>
         </w:rPr>
-        <w:t>{</w:t>
-      </w:r>
-      <w:proofErr w:type="spellStart"/>
-      <w:proofErr w:type="gramEnd"/>
-      <w:r>
+        <w:t>{Sanitary_Permit_No}</w:t>
+      </w:r>
+    </w:p>
+    <w:p>
+      <w:pPr>
+        <w:spacing w:after="0" w:line="240" w:lineRule="auto"/>
+        <w:rPr>
+          <w:rFonts w:ascii="Arial Black" w:hAnsi="Arial Black" w:cs="Times New Roman"/>
+          <w:sz w:val="18"/>
+          <w:szCs w:val="18"/>
+          <w:u w:val="single"/>
+          <w:lang w:val="en-US"/>
+        </w:rPr>
+      </w:pPr>
+      <w:r>
+        <w:rPr>
+          <w:rFonts w:ascii="Times New Roman" w:hAnsi="Times New Roman" w:cs="Times New Roman"/>
+          <w:sz w:val="18"/>
+          <w:szCs w:val="18"/>
+          <w:lang w:val="en-US"/>
+        </w:rPr>
+        <w:t xml:space="preserve">     </w:t>
+      </w:r>
+      <w:r>
+        <w:rPr>
+          <w:rFonts w:ascii="Times New Roman" w:hAnsi="Times New Roman" w:cs="Times New Roman"/>
+          <w:sz w:val="18"/>
+          <w:szCs w:val="18"/>
+          <w:lang w:val="en-US"/>
+        </w:rPr>
+        <w:t xml:space="preserve">Date Issued: </w:t>
+      </w:r>
+      <w:r>
+        <w:rPr>
+          <w:rFonts w:ascii="Arial Black" w:hAnsi="Arial Black" w:cs="Times New Roman"/>
+          <w:sz w:val="18"/>
+          <w:szCs w:val="18"/>
+          <w:u w:val="single"/>
+          <w:lang w:val="en-US"/>
+        </w:rPr>
+        <w:t>{Date_Issued}</w:t>
+      </w:r>
+      <w:r>
+        <w:rPr>
+          <w:rFonts w:ascii="Times New Roman" w:hAnsi="Times New Roman" w:cs="Times New Roman"/>
+          <w:sz w:val="18"/>
+          <w:szCs w:val="18"/>
+          <w:lang w:val="en-US"/>
+        </w:rPr>
+        <w:tab/>
+      </w:r>
+      <w:r>
+        <w:rPr>
+          <w:rFonts w:ascii="Times New Roman" w:hAnsi="Times New Roman" w:cs="Times New Roman"/>
+          <w:sz w:val="18"/>
+          <w:szCs w:val="18"/>
+          <w:lang w:val="en-US"/>
+        </w:rPr>
+        <w:t xml:space="preserve">   </w:t>
+      </w:r>
+      <w:r>
+        <w:rPr>
+          <w:rFonts w:ascii="Times New Roman" w:hAnsi="Times New Roman" w:cs="Times New Roman"/>
+          <w:sz w:val="18"/>
+          <w:szCs w:val="18"/>
+          <w:lang w:val="en-US"/>
+        </w:rPr>
+        <w:tab/>
+      </w:r>
+      <w:r>
+        <w:rPr>
+          <w:rFonts w:ascii="Times New Roman" w:hAnsi="Times New Roman" w:cs="Times New Roman"/>
+          <w:sz w:val="18"/>
+          <w:szCs w:val="18"/>
+          <w:lang w:val="en-US"/>
+        </w:rPr>
+        <w:tab/>
+        <w:t xml:space="preserve">     </w:t>
+      </w:r>
+      <w:r>
+        <w:rPr>
+          <w:rFonts w:ascii="Times New Roman" w:hAnsi="Times New Roman" w:cs="Times New Roman"/>
+          <w:sz w:val="18"/>
+          <w:szCs w:val="18"/>
+          <w:lang w:val="en-US"/>
+        </w:rPr>
+        <w:t xml:space="preserve">Date of Expiration: </w:t>
+      </w:r>
+      <w:r>
+        <w:rPr>
+          <w:rFonts w:ascii="Arial Black" w:hAnsi="Arial Black" w:cs="Times New Roman"/>
+          <w:sz w:val="18"/>
+          <w:szCs w:val="18"/>
+          <w:u w:val="single"/>
+          <w:lang w:val="en-US"/>
+        </w:rPr>
+        <w:t>{Exp_Date}</w:t>
+      </w:r>
+    </w:p>
+    <w:p>
+      <w:pPr>
+        <w:spacing w:after="0" w:line="240" w:lineRule="auto"/>
         <w:rPr>
           <w:rFonts w:ascii="Arial Black" w:hAnsi="Arial Black" w:cs="Times New Roman"/>
           <w:b/>
@@ -790,9 +850,25 @@
           <w:u w:val="single"/>
           <w:lang w:val="en-US"/>
         </w:rPr>
-        <w:t>Sanitary_Permit_No</w:t>
-      </w:r>
-      <w:proofErr w:type="spellEnd"/>
+      </w:pPr>
+      <w:r>
+        <w:rPr>
+          <w:rFonts w:ascii="Times New Roman" w:hAnsi="Times New Roman" w:cs="Times New Roman"/>
+          <w:sz w:val="18"/>
+          <w:szCs w:val="18"/>
+          <w:lang w:val="en-US"/>
+        </w:rPr>
+        <w:t xml:space="preserve">     </w:t>
+      </w:r>
+      <w:r>
+        <w:rPr>
+          <w:rFonts w:ascii="Times New Roman" w:hAnsi="Times New Roman" w:cs="Times New Roman"/>
+          <w:sz w:val="18"/>
+          <w:szCs w:val="18"/>
+          <w:lang w:val="en-US"/>
+        </w:rPr>
+        <w:t>No. of Employees:</w:t>
+      </w:r>
       <w:r>
         <w:rPr>
           <w:rFonts w:ascii="Arial Black" w:hAnsi="Arial Black" w:cs="Times New Roman"/>
@@ -800,177 +876,11 @@
           <w:bCs/>
           <w:sz w:val="18"/>
           <w:szCs w:val="18"/>
-          <w:u w:val="single"/>
-          <w:lang w:val="en-US"/>
-        </w:rPr>
-        <w:t>}</w:t>
-      </w:r>
-    </w:p>
-    <w:p>
-      <w:pPr>
-        <w:spacing w:after="0" w:line="240" w:lineRule="auto"/>
-        <w:rPr>
-          <w:rFonts w:ascii="Arial Black" w:hAnsi="Arial Black" w:cs="Times New Roman"/>
-          <w:sz w:val="18"/>
-          <w:szCs w:val="18"/>
-          <w:u w:val="single"/>
-          <w:lang w:val="en-US"/>
-        </w:rPr>
-      </w:pPr>
-      <w:r>
-        <w:rPr>
-          <w:rFonts w:ascii="Times New Roman" w:hAnsi="Times New Roman" w:cs="Times New Roman"/>
-          <w:sz w:val="18"/>
-          <w:szCs w:val="18"/>
-          <w:lang w:val="en-US"/>
-        </w:rPr>
-        <w:t xml:space="preserve">     </w:t>
-      </w:r>
-      <w:r>
-        <w:rPr>
-          <w:rFonts w:ascii="Times New Roman" w:hAnsi="Times New Roman" w:cs="Times New Roman"/>
-          <w:sz w:val="18"/>
-          <w:szCs w:val="18"/>
-          <w:lang w:val="en-US"/>
-        </w:rPr>
-        <w:t xml:space="preserve">Date </w:t>
-      </w:r>
-      <w:proofErr w:type="gramStart"/>
-      <w:r>
-        <w:rPr>
-          <w:rFonts w:ascii="Times New Roman" w:hAnsi="Times New Roman" w:cs="Times New Roman"/>
-          <w:sz w:val="18"/>
-          <w:szCs w:val="18"/>
-          <w:lang w:val="en-US"/>
-        </w:rPr>
-        <w:t xml:space="preserve">Issued: </w:t>
-      </w:r>
-      <w:r>
-        <w:rPr>
-          <w:rFonts w:ascii="Arial Black" w:hAnsi="Arial Black" w:cs="Times New Roman"/>
-          <w:sz w:val="18"/>
-          <w:szCs w:val="18"/>
-          <w:u w:val="single"/>
-          <w:lang w:val="en-US"/>
-        </w:rPr>
-        <w:t>{</w:t>
-      </w:r>
-      <w:proofErr w:type="spellStart"/>
-      <w:proofErr w:type="gramEnd"/>
-      <w:r>
-        <w:rPr>
-          <w:rFonts w:ascii="Arial Black" w:hAnsi="Arial Black" w:cs="Times New Roman"/>
-          <w:sz w:val="18"/>
-          <w:szCs w:val="18"/>
-          <w:u w:val="single"/>
-          <w:lang w:val="en-US"/>
-        </w:rPr>
-        <w:t>Date_Issued</w:t>
-      </w:r>
-      <w:proofErr w:type="spellEnd"/>
-      <w:r>
-        <w:rPr>
-          <w:rFonts w:ascii="Arial Black" w:hAnsi="Arial Black" w:cs="Times New Roman"/>
-          <w:sz w:val="18"/>
-          <w:szCs w:val="18"/>
-          <w:u w:val="single"/>
-          <w:lang w:val="en-US"/>
-        </w:rPr>
-        <w:t>}</w:t>
-      </w:r>
-      <w:r>
-        <w:rPr>
-          <w:rFonts w:ascii="Times New Roman" w:hAnsi="Times New Roman" w:cs="Times New Roman"/>
-          <w:sz w:val="18"/>
-          <w:szCs w:val="18"/>
-          <w:lang w:val="en-US"/>
-        </w:rPr>
-        <w:tab/>
-      </w:r>
-      <w:r>
-        <w:rPr>
-          <w:rFonts w:ascii="Times New Roman" w:hAnsi="Times New Roman" w:cs="Times New Roman"/>
-          <w:sz w:val="18"/>
-          <w:szCs w:val="18"/>
-          <w:lang w:val="en-US"/>
-        </w:rPr>
-        <w:t xml:space="preserve">   </w:t>
-      </w:r>
-      <w:r>
-        <w:rPr>
-          <w:rFonts w:ascii="Times New Roman" w:hAnsi="Times New Roman" w:cs="Times New Roman"/>
-          <w:sz w:val="18"/>
-          <w:szCs w:val="18"/>
-          <w:lang w:val="en-US"/>
-        </w:rPr>
-        <w:tab/>
-      </w:r>
-      <w:r>
-        <w:rPr>
-          <w:rFonts w:ascii="Times New Roman" w:hAnsi="Times New Roman" w:cs="Times New Roman"/>
-          <w:sz w:val="18"/>
-          <w:szCs w:val="18"/>
-          <w:lang w:val="en-US"/>
-        </w:rPr>
-        <w:tab/>
-        <w:t xml:space="preserve">     </w:t>
-      </w:r>
-      <w:r>
-        <w:rPr>
-          <w:rFonts w:ascii="Times New Roman" w:hAnsi="Times New Roman" w:cs="Times New Roman"/>
-          <w:sz w:val="18"/>
-          <w:szCs w:val="18"/>
-          <w:lang w:val="en-US"/>
-        </w:rPr>
-        <w:t xml:space="preserve">Date of </w:t>
-      </w:r>
-      <w:proofErr w:type="gramStart"/>
-      <w:r>
-        <w:rPr>
-          <w:rFonts w:ascii="Times New Roman" w:hAnsi="Times New Roman" w:cs="Times New Roman"/>
-          <w:sz w:val="18"/>
-          <w:szCs w:val="18"/>
-          <w:lang w:val="en-US"/>
-        </w:rPr>
-        <w:t xml:space="preserve">Expiration: </w:t>
-      </w:r>
-      <w:r>
-        <w:rPr>
-          <w:rFonts w:ascii="Arial Black" w:hAnsi="Arial Black" w:cs="Times New Roman"/>
-          <w:sz w:val="18"/>
-          <w:szCs w:val="18"/>
-          <w:u w:val="single"/>
-          <w:lang w:val="en-US"/>
-        </w:rPr>
-        <w:t>{</w:t>
-      </w:r>
-      <w:proofErr w:type="spellStart"/>
-      <w:proofErr w:type="gramEnd"/>
-      <w:r>
-        <w:rPr>
-          <w:rFonts w:ascii="Arial Black" w:hAnsi="Arial Black" w:cs="Times New Roman"/>
-          <w:sz w:val="18"/>
-          <w:szCs w:val="18"/>
-          <w:u w:val="single"/>
-          <w:lang w:val="en-US"/>
-        </w:rPr>
-        <w:t>Exp_Date</w:t>
-      </w:r>
-      <w:proofErr w:type="spellEnd"/>
-      <w:r>
-        <w:rPr>
-          <w:rFonts w:ascii="Arial Black" w:hAnsi="Arial Black" w:cs="Times New Roman"/>
-          <w:sz w:val="18"/>
-          <w:szCs w:val="18"/>
-          <w:u w:val="single"/>
-          <w:lang w:val="en-US"/>
-        </w:rPr>
-        <w:t>}</w:t>
-      </w:r>
-    </w:p>
-    <w:p>
-      <w:pPr>
-        <w:spacing w:after="0" w:line="240" w:lineRule="auto"/>
+          <w:lang w:val="en-US"/>
+        </w:rPr>
+        <w:t xml:space="preserve"> </w:t>
+      </w:r>
+      <w:r>
         <w:rPr>
           <w:rFonts w:ascii="Arial Black" w:hAnsi="Arial Black" w:cs="Times New Roman"/>
           <w:b/>
@@ -980,34 +890,7 @@
           <w:u w:val="single"/>
           <w:lang w:val="en-US"/>
         </w:rPr>
-      </w:pPr>
-      <w:r>
-        <w:rPr>
-          <w:rFonts w:ascii="Times New Roman" w:hAnsi="Times New Roman" w:cs="Times New Roman"/>
-          <w:sz w:val="18"/>
-          <w:szCs w:val="18"/>
-          <w:lang w:val="en-US"/>
-        </w:rPr>
-        <w:t xml:space="preserve">     </w:t>
-      </w:r>
-      <w:r>
-        <w:rPr>
-          <w:rFonts w:ascii="Times New Roman" w:hAnsi="Times New Roman" w:cs="Times New Roman"/>
-          <w:sz w:val="18"/>
-          <w:szCs w:val="18"/>
-          <w:lang w:val="en-US"/>
-        </w:rPr>
-        <w:t xml:space="preserve">No. of </w:t>
-      </w:r>
-      <w:proofErr w:type="gramStart"/>
-      <w:r>
-        <w:rPr>
-          <w:rFonts w:ascii="Times New Roman" w:hAnsi="Times New Roman" w:cs="Times New Roman"/>
-          <w:sz w:val="18"/>
-          <w:szCs w:val="18"/>
-          <w:lang w:val="en-US"/>
-        </w:rPr>
-        <w:t>Employees:</w:t>
+        <w:t>{No_</w:t>
       </w:r>
       <w:r>
         <w:rPr>
@@ -1016,60 +899,10 @@
           <w:bCs/>
           <w:sz w:val="18"/>
           <w:szCs w:val="18"/>
-          <w:lang w:val="en-US"/>
-        </w:rPr>
-        <w:t xml:space="preserve"> </w:t>
-      </w:r>
-      <w:r>
-        <w:rPr>
-          <w:rFonts w:ascii="Arial Black" w:hAnsi="Arial Black" w:cs="Times New Roman"/>
-          <w:b/>
-          <w:bCs/>
-          <w:sz w:val="18"/>
-          <w:szCs w:val="18"/>
           <w:u w:val="single"/>
           <w:lang w:val="en-US"/>
         </w:rPr>
-        <w:t>{</w:t>
-      </w:r>
-      <w:proofErr w:type="spellStart"/>
-      <w:proofErr w:type="gramEnd"/>
-      <w:r>
-        <w:rPr>
-          <w:rFonts w:ascii="Arial Black" w:hAnsi="Arial Black" w:cs="Times New Roman"/>
-          <w:b/>
-          <w:bCs/>
-          <w:sz w:val="18"/>
-          <w:szCs w:val="18"/>
-          <w:u w:val="single"/>
-          <w:lang w:val="en-US"/>
-        </w:rPr>
-        <w:t>No_</w:t>
-      </w:r>
-      <w:r>
-        <w:rPr>
-          <w:rFonts w:ascii="Arial Black" w:hAnsi="Arial Black" w:cs="Times New Roman"/>
-          <w:b/>
-          <w:bCs/>
-          <w:sz w:val="18"/>
-          <w:szCs w:val="18"/>
-          <w:u w:val="single"/>
-          <w:lang w:val="en-US"/>
-        </w:rPr>
-        <w:t>of_Employees</w:t>
-      </w:r>
-      <w:proofErr w:type="spellEnd"/>
-      <w:r>
-        <w:rPr>
-          <w:rFonts w:ascii="Arial Black" w:hAnsi="Arial Black" w:cs="Times New Roman"/>
-          <w:b/>
-          <w:bCs/>
-          <w:sz w:val="18"/>
-          <w:szCs w:val="18"/>
-          <w:u w:val="single"/>
-          <w:lang w:val="en-US"/>
-        </w:rPr>
-        <w:t>}</w:t>
+        <w:t>of_Employees}</w:t>
       </w:r>
     </w:p>
     <w:p>

</xml_diff>